<commit_message>
added and removed reports
</commit_message>
<xml_diff>
--- a/Past Reports/Adams Past/Adams Past Reports.docx
+++ b/Past Reports/Adams Past/Adams Past Reports.docx
@@ -1548,6 +1548,8 @@
         <w:jc w:val="both"/>
         <w:rPr>
           <w:rFonts w:cstheme="minorHAnsi"/>
+          <w:b/>
+          <w:bCs/>
         </w:rPr>
       </w:pPr>
       <w:r>
@@ -1569,6 +1571,134 @@
           <w:bCs/>
         </w:rPr>
         <w:t>(Report From: 4/2/21)</w:t>
+      </w:r>
+    </w:p>
+    <w:p>
+      <w:pPr>
+        <w:tabs>
+          <w:tab w:val="left" w:pos="3405"/>
+        </w:tabs>
+        <w:jc w:val="both"/>
+        <w:rPr>
+          <w:rFonts w:cstheme="minorHAnsi"/>
+          <w:b/>
+          <w:bCs/>
+        </w:rPr>
+      </w:pPr>
+    </w:p>
+    <w:p>
+      <w:pPr>
+        <w:tabs>
+          <w:tab w:val="left" w:pos="3405"/>
+        </w:tabs>
+        <w:jc w:val="both"/>
+        <w:rPr>
+          <w:rFonts w:cstheme="minorHAnsi"/>
+        </w:rPr>
+      </w:pPr>
+      <w:r>
+        <w:rPr>
+          <w:rFonts w:cstheme="minorHAnsi"/>
+        </w:rPr>
+        <w:t>Fishing is very slow right now. However, the water clarity is not too bad and</w:t>
+      </w:r>
+    </w:p>
+    <w:p>
+      <w:pPr>
+        <w:tabs>
+          <w:tab w:val="left" w:pos="3405"/>
+        </w:tabs>
+        <w:jc w:val="both"/>
+        <w:rPr>
+          <w:rFonts w:cstheme="minorHAnsi"/>
+        </w:rPr>
+      </w:pPr>
+      <w:r>
+        <w:rPr>
+          <w:rFonts w:cstheme="minorHAnsi"/>
+        </w:rPr>
+        <w:t>there are quite a few fish busting on the surface, they're just a little far out</w:t>
+      </w:r>
+    </w:p>
+    <w:p>
+      <w:pPr>
+        <w:tabs>
+          <w:tab w:val="left" w:pos="3405"/>
+        </w:tabs>
+        <w:jc w:val="both"/>
+        <w:rPr>
+          <w:rFonts w:cstheme="minorHAnsi"/>
+        </w:rPr>
+      </w:pPr>
+      <w:r>
+        <w:rPr>
+          <w:rFonts w:cstheme="minorHAnsi"/>
+        </w:rPr>
+        <w:t>right now, and the water temperature is still a little warm. The best lures to use</w:t>
+      </w:r>
+    </w:p>
+    <w:p>
+      <w:pPr>
+        <w:tabs>
+          <w:tab w:val="left" w:pos="3405"/>
+        </w:tabs>
+        <w:jc w:val="both"/>
+        <w:rPr>
+          <w:rFonts w:cstheme="minorHAnsi"/>
+        </w:rPr>
+      </w:pPr>
+      <w:r>
+        <w:rPr>
+          <w:rFonts w:cstheme="minorHAnsi"/>
+        </w:rPr>
+        <w:t xml:space="preserve">are spoons, the best spoons are fire tiger </w:t>
+      </w:r>
+      <w:proofErr w:type="spellStart"/>
+      <w:r>
+        <w:rPr>
+          <w:rFonts w:cstheme="minorHAnsi"/>
+        </w:rPr>
+        <w:t>Daredevls</w:t>
+      </w:r>
+      <w:proofErr w:type="spellEnd"/>
+      <w:r>
+        <w:rPr>
+          <w:rFonts w:cstheme="minorHAnsi"/>
+        </w:rPr>
+        <w:t xml:space="preserve"> and either yellow and gold</w:t>
+      </w:r>
+    </w:p>
+    <w:p>
+      <w:pPr>
+        <w:tabs>
+          <w:tab w:val="left" w:pos="3405"/>
+        </w:tabs>
+        <w:jc w:val="both"/>
+        <w:rPr>
+          <w:rFonts w:cstheme="minorHAnsi"/>
+          <w:b/>
+          <w:bCs/>
+        </w:rPr>
+      </w:pPr>
+      <w:r>
+        <w:rPr>
+          <w:rFonts w:cstheme="minorHAnsi"/>
+        </w:rPr>
+        <w:t>or white red and gold standard size Kamloopers.</w:t>
+      </w:r>
+      <w:r>
+        <w:rPr>
+          <w:rFonts w:cstheme="minorHAnsi"/>
+        </w:rPr>
+        <w:t xml:space="preserve"> </w:t>
+      </w:r>
+      <w:r>
+        <w:rPr>
+          <w:rFonts w:cstheme="minorHAnsi"/>
+          <w:b/>
+          <w:bCs/>
+        </w:rPr>
+        <w:t>(Report From: 9/13/21)</w:t>
       </w:r>
     </w:p>
     <w:p>

</xml_diff>